<commit_message>
adding question 2 files
</commit_message>
<xml_diff>
--- a/README.docx
+++ b/README.docx
@@ -50,25 +50,7 @@
           <w:sz w:val="24"/>
           <w:szCs w:val="24"/>
         </w:rPr>
-        <w:t xml:space="preserve">Place the </w:t>
-      </w:r>
-      <w:proofErr w:type="spellStart"/>
-      <w:r>
-        <w:rPr>
-          <w:rFonts w:ascii="Cambria" w:hAnsi="Cambria"/>
-          <w:sz w:val="24"/>
-          <w:szCs w:val="24"/>
-        </w:rPr>
-        <w:t>src</w:t>
-      </w:r>
-      <w:proofErr w:type="spellEnd"/>
-      <w:r>
-        <w:rPr>
-          <w:rFonts w:ascii="Cambria" w:hAnsi="Cambria"/>
-          <w:sz w:val="24"/>
-          <w:szCs w:val="24"/>
-        </w:rPr>
-        <w:t xml:space="preserve"> folder, input file nf_subsample.csv and dsgd.sh script in the Spark </w:t>
+        <w:t xml:space="preserve">Place the src folder, input file nf_subsample.csv and dsgd.sh script in the Spark </w:t>
       </w:r>
     </w:p>
     <w:p>
@@ -81,23 +63,13 @@
           <w:szCs w:val="24"/>
         </w:rPr>
       </w:pPr>
-      <w:proofErr w:type="gramStart"/>
-      <w:r>
-        <w:rPr>
-          <w:rFonts w:ascii="Cambria" w:hAnsi="Cambria"/>
-          <w:sz w:val="24"/>
-          <w:szCs w:val="24"/>
-        </w:rPr>
-        <w:t>folder</w:t>
-      </w:r>
-      <w:proofErr w:type="gramEnd"/>
-      <w:r>
-        <w:rPr>
-          <w:rFonts w:ascii="Cambria" w:hAnsi="Cambria"/>
-          <w:sz w:val="24"/>
-          <w:szCs w:val="24"/>
-        </w:rPr>
-        <w:t>.</w:t>
+      <w:r>
+        <w:rPr>
+          <w:rFonts w:ascii="Cambria" w:hAnsi="Cambria"/>
+          <w:sz w:val="24"/>
+          <w:szCs w:val="24"/>
+        </w:rPr>
+        <w:t>folder.</w:t>
       </w:r>
     </w:p>
     <w:p>
@@ -166,25 +138,7 @@
           <w:sz w:val="24"/>
           <w:szCs w:val="24"/>
         </w:rPr>
-        <w:t xml:space="preserve">BONUS Question 1 and BONUS Question 2 are in .txt files by the same name. In it, first is the </w:t>
-      </w:r>
-      <w:proofErr w:type="spellStart"/>
-      <w:r>
-        <w:rPr>
-          <w:rFonts w:ascii="Cambria" w:hAnsi="Cambria"/>
-          <w:sz w:val="24"/>
-          <w:szCs w:val="24"/>
-        </w:rPr>
-        <w:t>scala</w:t>
-      </w:r>
-      <w:proofErr w:type="spellEnd"/>
-      <w:r>
-        <w:rPr>
-          <w:rFonts w:ascii="Cambria" w:hAnsi="Cambria"/>
-          <w:sz w:val="24"/>
-          <w:szCs w:val="24"/>
-        </w:rPr>
-        <w:t xml:space="preserve"> code and at the bottom is the result and answer to the question.</w:t>
+        <w:t>BONUS Question 1 and BONUS Question 2 are in .txt files by the same name. In it, first is the scala code and at the bottom is the result and answer to the question.</w:t>
       </w:r>
     </w:p>
     <w:p>
@@ -197,8 +151,6 @@
           <w:szCs w:val="24"/>
         </w:rPr>
       </w:pPr>
-      <w:bookmarkStart w:id="0" w:name="_GoBack"/>
-      <w:bookmarkEnd w:id="0"/>
     </w:p>
     <w:p>
       <w:pPr>
@@ -231,6 +183,7 @@
       <w:r>
         <w:rPr>
           <w:rFonts w:ascii="Cambria" w:hAnsi="Cambria"/>
+          <w:b/>
           <w:sz w:val="24"/>
           <w:szCs w:val="24"/>
         </w:rPr>
@@ -239,6 +192,7 @@
       <w:r>
         <w:rPr>
           <w:rFonts w:ascii="Cambria" w:hAnsi="Cambria"/>
+          <w:b/>
           <w:sz w:val="24"/>
           <w:szCs w:val="24"/>
         </w:rPr>
@@ -247,10 +201,19 @@
       <w:r>
         <w:rPr>
           <w:rFonts w:ascii="Cambria" w:hAnsi="Cambria"/>
-          <w:sz w:val="24"/>
-          <w:szCs w:val="24"/>
-        </w:rPr>
-        <w:t>Iterations.  Please refer Ques1.txt for actual values.</w:t>
+          <w:b/>
+          <w:sz w:val="24"/>
+          <w:szCs w:val="24"/>
+        </w:rPr>
+        <w:t>Iterations</w:t>
+      </w:r>
+      <w:r>
+        <w:rPr>
+          <w:rFonts w:ascii="Cambria" w:hAnsi="Cambria"/>
+          <w:sz w:val="24"/>
+          <w:szCs w:val="24"/>
+        </w:rPr>
+        <w:t>.  Please refer Ques1.txt for actual values.</w:t>
       </w:r>
     </w:p>
     <w:p>
@@ -270,6 +233,14 @@
           <w:szCs w:val="24"/>
         </w:rPr>
         <w:t xml:space="preserve">The trend observed is a decreasing one. As iterations go ahead, the reconstruction error goes on decreasing. </w:t>
+      </w:r>
+      <w:r>
+        <w:rPr>
+          <w:rFonts w:ascii="Cambria" w:hAnsi="Cambria"/>
+          <w:sz w:val="24"/>
+          <w:szCs w:val="24"/>
+        </w:rPr>
+        <w:t>The more number of iterations, the more chance of getting a favorable value for epsilon due to which high probability of getting converged.</w:t>
       </w:r>
     </w:p>
     <w:p>
@@ -345,158 +316,56 @@
           <w:szCs w:val="24"/>
         </w:rPr>
       </w:pPr>
-      <w:r>
-        <w:rPr>
-          <w:rFonts w:ascii="Cambria" w:hAnsi="Cambria"/>
-          <w:sz w:val="24"/>
-          <w:szCs w:val="24"/>
-        </w:rPr>
-        <w:t>Q3)</w:t>
-      </w:r>
-    </w:p>
-    <w:p>
-      <w:pPr>
-        <w:spacing w:after="0"/>
-        <w:rPr>
-          <w:rFonts w:ascii="Cambria" w:hAnsi="Cambria"/>
-          <w:sz w:val="24"/>
-          <w:szCs w:val="24"/>
-        </w:rPr>
-      </w:pPr>
-      <w:r>
-        <w:rPr>
-          <w:rFonts w:ascii="Cambria" w:hAnsi="Cambria"/>
-          <w:sz w:val="24"/>
-          <w:szCs w:val="24"/>
-        </w:rPr>
-        <w:lastRenderedPageBreak/>
-        <w:t>Reconstruction</w:t>
-      </w:r>
-      <w:r>
-        <w:rPr>
-          <w:rFonts w:ascii="Cambria" w:hAnsi="Cambria"/>
-          <w:sz w:val="24"/>
-          <w:szCs w:val="24"/>
-        </w:rPr>
-        <w:t xml:space="preserve"> error L2 versus Number of Factors (Rank</w:t>
-      </w:r>
-      <w:proofErr w:type="gramStart"/>
-      <w:r>
-        <w:rPr>
-          <w:rFonts w:ascii="Cambria" w:hAnsi="Cambria"/>
-          <w:sz w:val="24"/>
-          <w:szCs w:val="24"/>
-        </w:rPr>
-        <w:t>) .</w:t>
-      </w:r>
-      <w:proofErr w:type="gramEnd"/>
-      <w:r>
-        <w:rPr>
-          <w:rFonts w:ascii="Cambria" w:hAnsi="Cambria"/>
-          <w:sz w:val="24"/>
-          <w:szCs w:val="24"/>
-        </w:rPr>
-        <w:t xml:space="preserve"> Please refer Ques3.txt for actual values. The trend observed is as factors increase, the reconstruction error also increases.</w:t>
-      </w:r>
-    </w:p>
-    <w:p>
-      <w:pPr>
-        <w:spacing w:after="0"/>
-        <w:rPr>
-          <w:rFonts w:ascii="Cambria" w:hAnsi="Cambria"/>
+    </w:p>
+    <w:p>
+      <w:pPr>
+        <w:spacing w:after="0"/>
+        <w:ind w:hanging="630"/>
+        <w:rPr>
+          <w:rFonts w:ascii="Cambria" w:hAnsi="Cambria"/>
+          <w:sz w:val="24"/>
+          <w:szCs w:val="24"/>
+        </w:rPr>
+      </w:pPr>
+      <w:r>
+        <w:rPr>
+          <w:rFonts w:ascii="Cambria" w:hAnsi="Cambria"/>
+          <w:sz w:val="24"/>
+          <w:szCs w:val="24"/>
+        </w:rPr>
+        <w:t xml:space="preserve">Q2) Runtime vs. Workers. Please refer Question2.txt for actual values. The trend observed is as number of workers increase, the runtime increases. (Please ignore the blue line). </w:t>
+      </w:r>
+    </w:p>
+    <w:p>
+      <w:pPr>
+        <w:spacing w:after="0"/>
+        <w:ind w:hanging="630"/>
+        <w:rPr>
+          <w:rFonts w:ascii="Cambria" w:hAnsi="Cambria"/>
+          <w:sz w:val="24"/>
+          <w:szCs w:val="24"/>
+        </w:rPr>
+      </w:pPr>
+    </w:p>
+    <w:p>
+      <w:pPr>
+        <w:spacing w:after="0"/>
+        <w:ind w:hanging="630"/>
+        <w:rPr>
+          <w:rFonts w:ascii="Cambria" w:hAnsi="Cambria"/>
+          <w:sz w:val="24"/>
+          <w:szCs w:val="24"/>
+        </w:rPr>
+      </w:pPr>
+      <w:r>
+        <w:rPr>
           <w:noProof/>
-          <w:sz w:val="24"/>
-          <w:szCs w:val="24"/>
-        </w:rPr>
-      </w:pPr>
-    </w:p>
-    <w:p>
-      <w:pPr>
-        <w:spacing w:after="0"/>
-        <w:rPr>
-          <w:rFonts w:ascii="Cambria" w:hAnsi="Cambria"/>
-          <w:noProof/>
-          <w:sz w:val="24"/>
-          <w:szCs w:val="24"/>
-        </w:rPr>
-      </w:pPr>
-    </w:p>
-    <w:p>
-      <w:pPr>
-        <w:spacing w:after="0"/>
-        <w:rPr>
-          <w:rFonts w:ascii="Cambria" w:hAnsi="Cambria"/>
-          <w:noProof/>
-          <w:sz w:val="24"/>
-          <w:szCs w:val="24"/>
-        </w:rPr>
-      </w:pPr>
-    </w:p>
-    <w:p>
-      <w:pPr>
-        <w:spacing w:after="0"/>
-        <w:rPr>
-          <w:rFonts w:ascii="Cambria" w:hAnsi="Cambria"/>
-          <w:noProof/>
-          <w:sz w:val="24"/>
-          <w:szCs w:val="24"/>
-        </w:rPr>
-      </w:pPr>
-    </w:p>
-    <w:p>
-      <w:pPr>
-        <w:spacing w:after="0"/>
-        <w:rPr>
-          <w:rFonts w:ascii="Cambria" w:hAnsi="Cambria"/>
-          <w:noProof/>
-          <w:sz w:val="24"/>
-          <w:szCs w:val="24"/>
-        </w:rPr>
-      </w:pPr>
-    </w:p>
-    <w:p>
-      <w:pPr>
-        <w:spacing w:after="0"/>
-        <w:rPr>
-          <w:rFonts w:ascii="Cambria" w:hAnsi="Cambria"/>
-          <w:noProof/>
-          <w:sz w:val="24"/>
-          <w:szCs w:val="24"/>
-        </w:rPr>
-      </w:pPr>
-    </w:p>
-    <w:p>
-      <w:pPr>
-        <w:spacing w:after="0"/>
-        <w:rPr>
-          <w:rFonts w:ascii="Cambria" w:hAnsi="Cambria"/>
-          <w:noProof/>
-          <w:sz w:val="24"/>
-          <w:szCs w:val="24"/>
-        </w:rPr>
-      </w:pPr>
-    </w:p>
-    <w:p>
-      <w:pPr>
-        <w:spacing w:after="0"/>
-        <w:rPr>
-          <w:rFonts w:ascii="Cambria" w:hAnsi="Cambria"/>
-          <w:sz w:val="24"/>
-          <w:szCs w:val="24"/>
-        </w:rPr>
-      </w:pPr>
-      <w:r>
-        <w:rPr>
-          <w:rFonts w:ascii="Cambria" w:hAnsi="Cambria"/>
-          <w:noProof/>
-          <w:sz w:val="24"/>
-          <w:szCs w:val="24"/>
         </w:rPr>
         <w:drawing>
-          <wp:inline distT="0" distB="0" distL="0" distR="0" wp14:anchorId="69E6E46C" wp14:editId="5E4595B5">
-            <wp:extent cx="5943600" cy="5365115"/>
-            <wp:effectExtent l="0" t="0" r="0" b="6985"/>
-            <wp:docPr id="2" name="Picture 2"/>
+          <wp:inline distT="0" distB="0" distL="0" distR="0" wp14:anchorId="27A27B6D" wp14:editId="7332448F">
+            <wp:extent cx="5943600" cy="5279390"/>
+            <wp:effectExtent l="0" t="0" r="0" b="0"/>
+            <wp:docPr id="4" name="Picture 4"/>
             <wp:cNvGraphicFramePr>
               <a:graphicFrameLocks xmlns:a="http://schemas.openxmlformats.org/drawingml/2006/main" noChangeAspect="1"/>
             </wp:cNvGraphicFramePr>
@@ -516,7 +385,7 @@
                   <pic:spPr>
                     <a:xfrm>
                       <a:off x="0" y="0"/>
-                      <a:ext cx="5943600" cy="5365115"/>
+                      <a:ext cx="5943600" cy="5279390"/>
                     </a:xfrm>
                     <a:prstGeom prst="rect">
                       <a:avLst/>
@@ -532,237 +401,169 @@
     <w:p>
       <w:pPr>
         <w:spacing w:after="0"/>
-        <w:rPr>
-          <w:rFonts w:ascii="Cambria" w:hAnsi="Cambria"/>
-          <w:sz w:val="24"/>
-          <w:szCs w:val="24"/>
-        </w:rPr>
-      </w:pPr>
-    </w:p>
-    <w:p>
-      <w:pPr>
-        <w:spacing w:after="0"/>
-        <w:rPr>
-          <w:rFonts w:ascii="Cambria" w:hAnsi="Cambria"/>
-          <w:sz w:val="24"/>
-          <w:szCs w:val="24"/>
-        </w:rPr>
-      </w:pPr>
-    </w:p>
-    <w:p>
-      <w:pPr>
-        <w:spacing w:after="0"/>
-        <w:ind w:left="-180" w:hanging="540"/>
-        <w:rPr>
-          <w:rFonts w:ascii="Cambria" w:hAnsi="Cambria"/>
-          <w:sz w:val="24"/>
-          <w:szCs w:val="24"/>
-        </w:rPr>
-      </w:pPr>
-      <w:r>
-        <w:rPr>
-          <w:rFonts w:ascii="Cambria" w:hAnsi="Cambria"/>
-          <w:sz w:val="24"/>
-          <w:szCs w:val="24"/>
-        </w:rPr>
-        <w:t xml:space="preserve">Q4) </w:t>
-      </w:r>
-    </w:p>
-    <w:p>
-      <w:pPr>
-        <w:spacing w:after="0"/>
-        <w:rPr>
-          <w:rFonts w:ascii="Cambria" w:hAnsi="Cambria"/>
-          <w:sz w:val="24"/>
-          <w:szCs w:val="24"/>
-        </w:rPr>
-      </w:pPr>
-      <w:r>
-        <w:rPr>
-          <w:rFonts w:ascii="Cambria" w:hAnsi="Cambria"/>
-          <w:sz w:val="24"/>
-          <w:szCs w:val="24"/>
-        </w:rPr>
-        <w:t>Graph of L2 versus Beta values. Please refer Question4.txt for actual values. The trend observed is</w:t>
-      </w:r>
-      <w:r>
-        <w:rPr>
-          <w:rFonts w:ascii="Cambria" w:hAnsi="Cambria"/>
-          <w:sz w:val="24"/>
-          <w:szCs w:val="24"/>
-        </w:rPr>
-        <w:t>,</w:t>
-      </w:r>
-      <w:r>
-        <w:rPr>
-          <w:rFonts w:ascii="Cambria" w:hAnsi="Cambria"/>
-          <w:sz w:val="24"/>
-          <w:szCs w:val="24"/>
-        </w:rPr>
-        <w:t xml:space="preserve"> </w:t>
-      </w:r>
-      <w:r>
-        <w:rPr>
-          <w:rFonts w:ascii="Cambria" w:hAnsi="Cambria"/>
-          <w:sz w:val="24"/>
-          <w:szCs w:val="24"/>
-        </w:rPr>
-        <w:t xml:space="preserve">the reconstruction error decreases as Beta is increased. </w:t>
-      </w:r>
-    </w:p>
-    <w:p>
-      <w:pPr>
-        <w:spacing w:after="0"/>
-        <w:ind w:firstLine="720"/>
-        <w:rPr>
-          <w:rFonts w:ascii="Cambria" w:hAnsi="Cambria"/>
-          <w:sz w:val="24"/>
-          <w:szCs w:val="24"/>
-        </w:rPr>
-      </w:pPr>
-    </w:p>
-    <w:p>
-      <w:pPr>
-        <w:spacing w:after="0"/>
-        <w:ind w:firstLine="720"/>
-        <w:rPr>
-          <w:rFonts w:ascii="Cambria" w:hAnsi="Cambria"/>
-          <w:sz w:val="24"/>
-          <w:szCs w:val="24"/>
-        </w:rPr>
-      </w:pPr>
-    </w:p>
-    <w:p>
-      <w:pPr>
-        <w:spacing w:after="0"/>
-        <w:ind w:hanging="720"/>
-        <w:rPr>
-          <w:rFonts w:ascii="Cambria" w:hAnsi="Cambria"/>
-          <w:sz w:val="24"/>
-          <w:szCs w:val="24"/>
-        </w:rPr>
-      </w:pPr>
-      <w:r>
-        <w:rPr>
-          <w:rFonts w:ascii="Cambria" w:hAnsi="Cambria"/>
+        <w:ind w:hanging="630"/>
+        <w:rPr>
+          <w:rFonts w:ascii="Cambria" w:hAnsi="Cambria"/>
+          <w:sz w:val="24"/>
+          <w:szCs w:val="24"/>
+        </w:rPr>
+      </w:pPr>
+    </w:p>
+    <w:p>
+      <w:pPr>
+        <w:spacing w:after="0"/>
+        <w:ind w:hanging="630"/>
+        <w:rPr>
+          <w:rFonts w:ascii="Cambria" w:hAnsi="Cambria"/>
+          <w:sz w:val="24"/>
+          <w:szCs w:val="24"/>
+        </w:rPr>
+      </w:pPr>
+    </w:p>
+    <w:p>
+      <w:pPr>
+        <w:spacing w:after="0"/>
+        <w:ind w:hanging="630"/>
+        <w:rPr>
+          <w:rFonts w:ascii="Cambria" w:hAnsi="Cambria"/>
+          <w:sz w:val="24"/>
+          <w:szCs w:val="24"/>
+        </w:rPr>
+      </w:pPr>
+      <w:r>
+        <w:rPr>
+          <w:rFonts w:ascii="Cambria" w:hAnsi="Cambria"/>
+          <w:sz w:val="24"/>
+          <w:szCs w:val="24"/>
+        </w:rPr>
+        <w:t>Q3)</w:t>
+      </w:r>
+    </w:p>
+    <w:p>
+      <w:pPr>
+        <w:spacing w:after="0"/>
+        <w:rPr>
+          <w:rFonts w:ascii="Cambria" w:hAnsi="Cambria"/>
+          <w:sz w:val="24"/>
+          <w:szCs w:val="24"/>
+        </w:rPr>
+      </w:pPr>
+      <w:r>
+        <w:rPr>
+          <w:rFonts w:ascii="Cambria" w:hAnsi="Cambria"/>
+          <w:sz w:val="24"/>
+          <w:szCs w:val="24"/>
+        </w:rPr>
+        <w:t>Reconstruction</w:t>
+      </w:r>
+      <w:r>
+        <w:rPr>
+          <w:rFonts w:ascii="Cambria" w:hAnsi="Cambria"/>
+          <w:sz w:val="24"/>
+          <w:szCs w:val="24"/>
+        </w:rPr>
+        <w:t xml:space="preserve"> error L2 versus Number of Factors (Rank) . Please refer Ques3.txt for actual values. The trend observed is as factors increase, the reconstruction error also increases.</w:t>
+      </w:r>
+    </w:p>
+    <w:p>
+      <w:pPr>
+        <w:spacing w:after="0"/>
+        <w:rPr>
+          <w:rFonts w:ascii="Cambria" w:hAnsi="Cambria"/>
+          <w:noProof/>
+          <w:sz w:val="24"/>
+          <w:szCs w:val="24"/>
+        </w:rPr>
+      </w:pPr>
+    </w:p>
+    <w:p>
+      <w:pPr>
+        <w:spacing w:after="0"/>
+        <w:rPr>
+          <w:rFonts w:ascii="Cambria" w:hAnsi="Cambria"/>
+          <w:noProof/>
+          <w:sz w:val="24"/>
+          <w:szCs w:val="24"/>
+        </w:rPr>
+      </w:pPr>
+    </w:p>
+    <w:p>
+      <w:pPr>
+        <w:spacing w:after="0"/>
+        <w:rPr>
+          <w:rFonts w:ascii="Cambria" w:hAnsi="Cambria"/>
+          <w:noProof/>
+          <w:sz w:val="24"/>
+          <w:szCs w:val="24"/>
+        </w:rPr>
+      </w:pPr>
+    </w:p>
+    <w:p>
+      <w:pPr>
+        <w:spacing w:after="0"/>
+        <w:rPr>
+          <w:rFonts w:ascii="Cambria" w:hAnsi="Cambria"/>
+          <w:noProof/>
+          <w:sz w:val="24"/>
+          <w:szCs w:val="24"/>
+        </w:rPr>
+      </w:pPr>
+    </w:p>
+    <w:p>
+      <w:pPr>
+        <w:spacing w:after="0"/>
+        <w:rPr>
+          <w:rFonts w:ascii="Cambria" w:hAnsi="Cambria"/>
+          <w:noProof/>
+          <w:sz w:val="24"/>
+          <w:szCs w:val="24"/>
+        </w:rPr>
+      </w:pPr>
+    </w:p>
+    <w:p>
+      <w:pPr>
+        <w:spacing w:after="0"/>
+        <w:rPr>
+          <w:rFonts w:ascii="Cambria" w:hAnsi="Cambria"/>
+          <w:noProof/>
+          <w:sz w:val="24"/>
+          <w:szCs w:val="24"/>
+        </w:rPr>
+      </w:pPr>
+    </w:p>
+    <w:p>
+      <w:pPr>
+        <w:spacing w:after="0"/>
+        <w:rPr>
+          <w:rFonts w:ascii="Cambria" w:hAnsi="Cambria"/>
+          <w:noProof/>
+          <w:sz w:val="24"/>
+          <w:szCs w:val="24"/>
+        </w:rPr>
+      </w:pPr>
+    </w:p>
+    <w:p>
+      <w:pPr>
+        <w:spacing w:after="0"/>
+        <w:rPr>
+          <w:rFonts w:ascii="Cambria" w:hAnsi="Cambria"/>
+          <w:sz w:val="24"/>
+          <w:szCs w:val="24"/>
+        </w:rPr>
+      </w:pPr>
+      <w:r>
+        <w:rPr>
+          <w:rFonts w:ascii="Cambria" w:hAnsi="Cambria"/>
+          <w:noProof/>
           <w:sz w:val="24"/>
           <w:szCs w:val="24"/>
         </w:rPr>
         <w:lastRenderedPageBreak/>
-        <w:t>Q5)</w:t>
-      </w:r>
-      <w:r>
-        <w:rPr>
-          <w:rFonts w:ascii="Cambria" w:hAnsi="Cambria"/>
-          <w:sz w:val="24"/>
-          <w:szCs w:val="24"/>
-        </w:rPr>
-        <w:tab/>
-      </w:r>
-      <w:r>
-        <w:rPr>
-          <w:rFonts w:ascii="Cambria" w:hAnsi="Cambria"/>
-          <w:sz w:val="24"/>
-          <w:szCs w:val="24"/>
-        </w:rPr>
-        <w:t>I</w:t>
-      </w:r>
-      <w:r>
-        <w:rPr>
-          <w:rFonts w:ascii="Cambria" w:hAnsi="Cambria"/>
-          <w:sz w:val="24"/>
-          <w:szCs w:val="24"/>
-        </w:rPr>
-        <w:t xml:space="preserve">n DSGD- MF we take initial values of W and H at random. DSGD differs in SVD at this point since we are not taking original values. Taking random initial values will help avoid reaching local minima. Customized step size after every iteration will help in convergence.  </w:t>
-      </w:r>
-    </w:p>
-    <w:p>
-      <w:pPr>
-        <w:spacing w:after="0"/>
-        <w:rPr>
-          <w:rFonts w:ascii="Cambria" w:hAnsi="Cambria"/>
-          <w:sz w:val="24"/>
-          <w:szCs w:val="24"/>
-        </w:rPr>
-      </w:pPr>
-      <w:r>
-        <w:rPr>
-          <w:rFonts w:ascii="Cambria" w:hAnsi="Cambria"/>
-          <w:sz w:val="24"/>
-          <w:szCs w:val="24"/>
-        </w:rPr>
-        <w:t xml:space="preserve">Moreover, the Sigma diagonal matrix </w:t>
-      </w:r>
-      <w:r>
-        <w:rPr>
-          <w:rFonts w:ascii="Cambria" w:hAnsi="Cambria"/>
-          <w:sz w:val="24"/>
-          <w:szCs w:val="24"/>
-        </w:rPr>
-        <w:t>values</w:t>
-      </w:r>
-      <w:r>
-        <w:rPr>
-          <w:rFonts w:ascii="Cambria" w:hAnsi="Cambria"/>
-          <w:sz w:val="24"/>
-          <w:szCs w:val="24"/>
-        </w:rPr>
-        <w:t>,</w:t>
-      </w:r>
-      <w:r>
-        <w:rPr>
-          <w:rFonts w:ascii="Cambria" w:hAnsi="Cambria"/>
-          <w:sz w:val="24"/>
-          <w:szCs w:val="24"/>
-        </w:rPr>
-        <w:t xml:space="preserve"> </w:t>
-      </w:r>
-      <w:r>
-        <w:rPr>
-          <w:rFonts w:ascii="Cambria" w:hAnsi="Cambria"/>
-          <w:sz w:val="24"/>
-          <w:szCs w:val="24"/>
-        </w:rPr>
-        <w:t xml:space="preserve">as in </w:t>
-      </w:r>
-      <w:r>
-        <w:rPr>
-          <w:rFonts w:ascii="Cambria" w:hAnsi="Cambria"/>
-          <w:sz w:val="24"/>
-          <w:szCs w:val="24"/>
-        </w:rPr>
-        <w:t>in SVD</w:t>
-      </w:r>
-      <w:r>
-        <w:rPr>
-          <w:rFonts w:ascii="Cambria" w:hAnsi="Cambria"/>
-          <w:sz w:val="24"/>
-          <w:szCs w:val="24"/>
-        </w:rPr>
-        <w:t xml:space="preserve">, will be absorbed into W and H. </w:t>
-      </w:r>
-    </w:p>
-    <w:p>
-      <w:pPr>
-        <w:spacing w:after="0"/>
-        <w:rPr>
-          <w:rFonts w:ascii="Cambria" w:hAnsi="Cambria"/>
-          <w:sz w:val="24"/>
-          <w:szCs w:val="24"/>
-        </w:rPr>
-      </w:pPr>
-      <w:r>
-        <w:rPr>
-          <w:rFonts w:ascii="Cambria" w:hAnsi="Cambria"/>
-          <w:noProof/>
-          <w:sz w:val="24"/>
-          <w:szCs w:val="24"/>
-        </w:rPr>
         <w:drawing>
-          <wp:inline distT="0" distB="0" distL="0" distR="0" wp14:anchorId="34D37228" wp14:editId="18102F63">
-            <wp:extent cx="5943600" cy="5316855"/>
-            <wp:effectExtent l="0" t="0" r="0" b="0"/>
-            <wp:docPr id="3" name="Picture 3"/>
+          <wp:inline distT="0" distB="0" distL="0" distR="0" wp14:anchorId="69E6E46C" wp14:editId="5E4595B5">
+            <wp:extent cx="5943600" cy="5365115"/>
+            <wp:effectExtent l="0" t="0" r="0" b="6985"/>
+            <wp:docPr id="2" name="Picture 2"/>
             <wp:cNvGraphicFramePr>
               <a:graphicFrameLocks xmlns:a="http://schemas.openxmlformats.org/drawingml/2006/main" noChangeAspect="1"/>
             </wp:cNvGraphicFramePr>
@@ -782,6 +583,173 @@
                   <pic:spPr>
                     <a:xfrm>
                       <a:off x="0" y="0"/>
+                      <a:ext cx="5943600" cy="5365115"/>
+                    </a:xfrm>
+                    <a:prstGeom prst="rect">
+                      <a:avLst/>
+                    </a:prstGeom>
+                  </pic:spPr>
+                </pic:pic>
+              </a:graphicData>
+            </a:graphic>
+          </wp:inline>
+        </w:drawing>
+      </w:r>
+    </w:p>
+    <w:p>
+      <w:pPr>
+        <w:spacing w:after="0"/>
+        <w:rPr>
+          <w:rFonts w:ascii="Cambria" w:hAnsi="Cambria"/>
+          <w:sz w:val="24"/>
+          <w:szCs w:val="24"/>
+        </w:rPr>
+      </w:pPr>
+    </w:p>
+    <w:p>
+      <w:pPr>
+        <w:spacing w:after="0"/>
+        <w:rPr>
+          <w:rFonts w:ascii="Cambria" w:hAnsi="Cambria"/>
+          <w:sz w:val="24"/>
+          <w:szCs w:val="24"/>
+        </w:rPr>
+      </w:pPr>
+    </w:p>
+    <w:p>
+      <w:pPr>
+        <w:spacing w:after="0"/>
+        <w:ind w:left="-180" w:hanging="540"/>
+        <w:rPr>
+          <w:rFonts w:ascii="Cambria" w:hAnsi="Cambria"/>
+          <w:sz w:val="24"/>
+          <w:szCs w:val="24"/>
+        </w:rPr>
+      </w:pPr>
+      <w:r>
+        <w:rPr>
+          <w:rFonts w:ascii="Cambria" w:hAnsi="Cambria"/>
+          <w:sz w:val="24"/>
+          <w:szCs w:val="24"/>
+        </w:rPr>
+        <w:t xml:space="preserve">Q4) </w:t>
+      </w:r>
+    </w:p>
+    <w:p>
+      <w:pPr>
+        <w:spacing w:after="0"/>
+        <w:rPr>
+          <w:rFonts w:ascii="Cambria" w:hAnsi="Cambria"/>
+          <w:sz w:val="24"/>
+          <w:szCs w:val="24"/>
+        </w:rPr>
+      </w:pPr>
+      <w:r>
+        <w:rPr>
+          <w:rFonts w:ascii="Cambria" w:hAnsi="Cambria"/>
+          <w:sz w:val="24"/>
+          <w:szCs w:val="24"/>
+        </w:rPr>
+        <w:t>Graph of L2 versus Beta values. Please refer Question4.txt for actual values. The trend observed is</w:t>
+      </w:r>
+      <w:r>
+        <w:rPr>
+          <w:rFonts w:ascii="Cambria" w:hAnsi="Cambria"/>
+          <w:sz w:val="24"/>
+          <w:szCs w:val="24"/>
+        </w:rPr>
+        <w:t>,</w:t>
+      </w:r>
+      <w:r>
+        <w:rPr>
+          <w:rFonts w:ascii="Cambria" w:hAnsi="Cambria"/>
+          <w:sz w:val="24"/>
+          <w:szCs w:val="24"/>
+        </w:rPr>
+        <w:t xml:space="preserve"> </w:t>
+      </w:r>
+      <w:r>
+        <w:rPr>
+          <w:rFonts w:ascii="Cambria" w:hAnsi="Cambria"/>
+          <w:sz w:val="24"/>
+          <w:szCs w:val="24"/>
+        </w:rPr>
+        <w:t xml:space="preserve">the reconstruction error decreases as Beta is increased. </w:t>
+      </w:r>
+      <w:r>
+        <w:rPr>
+          <w:rFonts w:ascii="Cambria" w:hAnsi="Cambria"/>
+          <w:sz w:val="24"/>
+          <w:szCs w:val="24"/>
+        </w:rPr>
+        <w:t xml:space="preserve">But the increase is very less. </w:t>
+      </w:r>
+      <w:bookmarkStart w:id="0" w:name="_GoBack"/>
+      <w:bookmarkEnd w:id="0"/>
+    </w:p>
+    <w:p>
+      <w:pPr>
+        <w:spacing w:after="0"/>
+        <w:ind w:firstLine="720"/>
+        <w:rPr>
+          <w:rFonts w:ascii="Cambria" w:hAnsi="Cambria"/>
+          <w:sz w:val="24"/>
+          <w:szCs w:val="24"/>
+        </w:rPr>
+      </w:pPr>
+    </w:p>
+    <w:p>
+      <w:pPr>
+        <w:spacing w:after="0"/>
+        <w:ind w:firstLine="720"/>
+        <w:rPr>
+          <w:rFonts w:ascii="Cambria" w:hAnsi="Cambria"/>
+          <w:sz w:val="24"/>
+          <w:szCs w:val="24"/>
+        </w:rPr>
+      </w:pPr>
+    </w:p>
+    <w:p>
+      <w:pPr>
+        <w:spacing w:after="0"/>
+        <w:rPr>
+          <w:rFonts w:ascii="Cambria" w:hAnsi="Cambria"/>
+          <w:sz w:val="24"/>
+          <w:szCs w:val="24"/>
+        </w:rPr>
+      </w:pPr>
+      <w:r>
+        <w:rPr>
+          <w:rFonts w:ascii="Cambria" w:hAnsi="Cambria"/>
+          <w:noProof/>
+          <w:sz w:val="24"/>
+          <w:szCs w:val="24"/>
+        </w:rPr>
+        <w:lastRenderedPageBreak/>
+        <w:drawing>
+          <wp:inline distT="0" distB="0" distL="0" distR="0" wp14:anchorId="34D37228" wp14:editId="18102F63">
+            <wp:extent cx="5943600" cy="5316855"/>
+            <wp:effectExtent l="0" t="0" r="0" b="0"/>
+            <wp:docPr id="3" name="Picture 3"/>
+            <wp:cNvGraphicFramePr>
+              <a:graphicFrameLocks xmlns:a="http://schemas.openxmlformats.org/drawingml/2006/main" noChangeAspect="1"/>
+            </wp:cNvGraphicFramePr>
+            <a:graphic xmlns:a="http://schemas.openxmlformats.org/drawingml/2006/main">
+              <a:graphicData uri="http://schemas.openxmlformats.org/drawingml/2006/picture">
+                <pic:pic xmlns:pic="http://schemas.openxmlformats.org/drawingml/2006/picture">
+                  <pic:nvPicPr>
+                    <pic:cNvPr id="1" name=""/>
+                    <pic:cNvPicPr/>
+                  </pic:nvPicPr>
+                  <pic:blipFill>
+                    <a:blip r:embed="rId8"/>
+                    <a:stretch>
+                      <a:fillRect/>
+                    </a:stretch>
+                  </pic:blipFill>
+                  <pic:spPr>
+                    <a:xfrm>
+                      <a:off x="0" y="0"/>
                       <a:ext cx="5943600" cy="5316855"/>
                     </a:xfrm>
                     <a:prstGeom prst="rect">
@@ -808,6 +776,52 @@
     <w:p>
       <w:pPr>
         <w:spacing w:after="0"/>
+        <w:ind w:hanging="720"/>
+        <w:rPr>
+          <w:rFonts w:ascii="Cambria" w:hAnsi="Cambria"/>
+          <w:sz w:val="24"/>
+          <w:szCs w:val="24"/>
+        </w:rPr>
+      </w:pPr>
+      <w:r>
+        <w:rPr>
+          <w:rFonts w:ascii="Cambria" w:hAnsi="Cambria"/>
+          <w:sz w:val="24"/>
+          <w:szCs w:val="24"/>
+        </w:rPr>
+        <w:t>Q5)</w:t>
+      </w:r>
+      <w:r>
+        <w:rPr>
+          <w:rFonts w:ascii="Cambria" w:hAnsi="Cambria"/>
+          <w:sz w:val="24"/>
+          <w:szCs w:val="24"/>
+        </w:rPr>
+        <w:tab/>
+        <w:t xml:space="preserve">In DSGD- MF we take initial values of W and H at random. DSGD differs in SVD at this point since we are not taking original values. Taking random initial values will help avoid reaching local minima. Customized step size after every iteration will help in convergence.  </w:t>
+      </w:r>
+    </w:p>
+    <w:p>
+      <w:pPr>
+        <w:spacing w:after="0"/>
+        <w:rPr>
+          <w:rFonts w:ascii="Cambria" w:hAnsi="Cambria"/>
+          <w:sz w:val="24"/>
+          <w:szCs w:val="24"/>
+        </w:rPr>
+      </w:pPr>
+      <w:r>
+        <w:rPr>
+          <w:rFonts w:ascii="Cambria" w:hAnsi="Cambria"/>
+          <w:sz w:val="24"/>
+          <w:szCs w:val="24"/>
+        </w:rPr>
+        <w:t xml:space="preserve">Moreover, the Sigma diagonal matrix values, as in in SVD, will be absorbed into W and H. </w:t>
+      </w:r>
+    </w:p>
+    <w:p>
+      <w:pPr>
+        <w:spacing w:after="0"/>
         <w:rPr>
           <w:rFonts w:ascii="Cambria" w:hAnsi="Cambria"/>
           <w:sz w:val="24"/>
@@ -843,23 +857,13 @@
         </w:rPr>
         <w:t xml:space="preserve">Q6) </w:t>
       </w:r>
-      <w:proofErr w:type="gramStart"/>
-      <w:r>
-        <w:rPr>
-          <w:rFonts w:ascii="Cambria" w:hAnsi="Cambria"/>
-          <w:sz w:val="24"/>
-          <w:szCs w:val="24"/>
-        </w:rPr>
-        <w:t>My</w:t>
-      </w:r>
-      <w:proofErr w:type="gramEnd"/>
-      <w:r>
-        <w:rPr>
-          <w:rFonts w:ascii="Cambria" w:hAnsi="Cambria"/>
-          <w:sz w:val="24"/>
-          <w:szCs w:val="24"/>
-        </w:rPr>
-        <w:t xml:space="preserve"> method </w:t>
+      <w:r>
+        <w:rPr>
+          <w:rFonts w:ascii="Cambria" w:hAnsi="Cambria"/>
+          <w:sz w:val="24"/>
+          <w:szCs w:val="24"/>
+        </w:rPr>
+        <w:t xml:space="preserve">My method </w:t>
       </w:r>
       <w:r>
         <w:rPr>
@@ -895,16 +899,7 @@
           <w:sz w:val="24"/>
           <w:szCs w:val="24"/>
         </w:rPr>
-        <w:t xml:space="preserve">1) I converted given data of </w:t>
-      </w:r>
-      <w:proofErr w:type="spellStart"/>
-      <w:r>
-        <w:rPr>
-          <w:rFonts w:ascii="Cambria" w:hAnsi="Cambria"/>
-          <w:sz w:val="24"/>
-          <w:szCs w:val="24"/>
-        </w:rPr>
-        <w:t>U</w:t>
+        <w:t>1) I converted given data of U</w:t>
       </w:r>
       <w:r>
         <w:rPr>
@@ -920,44 +915,7 @@
           <w:sz w:val="24"/>
           <w:szCs w:val="24"/>
         </w:rPr>
-        <w:t>er</w:t>
-      </w:r>
-      <w:proofErr w:type="gramStart"/>
-      <w:r>
-        <w:rPr>
-          <w:rFonts w:ascii="Cambria" w:hAnsi="Cambria"/>
-          <w:sz w:val="24"/>
-          <w:szCs w:val="24"/>
-        </w:rPr>
-        <w:t>,Movie,Rating</w:t>
-      </w:r>
-      <w:proofErr w:type="spellEnd"/>
-      <w:proofErr w:type="gramEnd"/>
-      <w:r>
-        <w:rPr>
-          <w:rFonts w:ascii="Cambria" w:hAnsi="Cambria"/>
-          <w:sz w:val="24"/>
-          <w:szCs w:val="24"/>
-        </w:rPr>
-        <w:t xml:space="preserve"> to matrix form such that </w:t>
-      </w:r>
-      <w:proofErr w:type="spellStart"/>
-      <w:r>
-        <w:rPr>
-          <w:rFonts w:ascii="Cambria" w:hAnsi="Cambria"/>
-          <w:sz w:val="24"/>
-          <w:szCs w:val="24"/>
-        </w:rPr>
-        <w:t>UserIDs</w:t>
-      </w:r>
-      <w:proofErr w:type="spellEnd"/>
-      <w:r>
-        <w:rPr>
-          <w:rFonts w:ascii="Cambria" w:hAnsi="Cambria"/>
-          <w:sz w:val="24"/>
-          <w:szCs w:val="24"/>
-        </w:rPr>
-        <w:t xml:space="preserve"> are rows Movie IDs are columns and Ratings are values. I used the Rating function for that and created a Co-ordinate matrix. Then I converted it to breeze dense matrix because later on I have worked only with breeze matrices.</w:t>
+        <w:t>er,Movie,Rating to matrix form such that UserIDs are rows Movie IDs are columns and Ratings are values. I used the Rating function for that and created a Co-ordinate matrix. Then I converted it to breeze dense matrix because later on I have worked only with breeze matrices.</w:t>
       </w:r>
     </w:p>
     <w:p>
@@ -1004,43 +962,7 @@
           <w:szCs w:val="24"/>
         </w:rPr>
         <w:lastRenderedPageBreak/>
-        <w:t xml:space="preserve">For this </w:t>
-      </w:r>
-      <w:proofErr w:type="spellStart"/>
-      <w:r>
-        <w:rPr>
-          <w:rFonts w:ascii="Cambria" w:hAnsi="Cambria"/>
-          <w:sz w:val="24"/>
-          <w:szCs w:val="24"/>
-        </w:rPr>
-        <w:t>i</w:t>
-      </w:r>
-      <w:proofErr w:type="spellEnd"/>
-      <w:r>
-        <w:rPr>
-          <w:rFonts w:ascii="Cambria" w:hAnsi="Cambria"/>
-          <w:sz w:val="24"/>
-          <w:szCs w:val="24"/>
-        </w:rPr>
-        <w:t xml:space="preserve"> have written a function </w:t>
-      </w:r>
-      <w:proofErr w:type="spellStart"/>
-      <w:r>
-        <w:rPr>
-          <w:rFonts w:ascii="Cambria" w:hAnsi="Cambria"/>
-          <w:sz w:val="24"/>
-          <w:szCs w:val="24"/>
-        </w:rPr>
-        <w:t>IndexCreation</w:t>
-      </w:r>
-      <w:proofErr w:type="spellEnd"/>
-      <w:r>
-        <w:rPr>
-          <w:rFonts w:ascii="Cambria" w:hAnsi="Cambria"/>
-          <w:sz w:val="24"/>
-          <w:szCs w:val="24"/>
-        </w:rPr>
-        <w:t xml:space="preserve"> first to divide the rows and columns by block number. No. of blocks are nothing but my total number of workers that I will be specifying while running my job. Index creation function has a generic logic for dividing the rows and columns.</w:t>
+        <w:t>For this i have written a function IndexCreation first to divide the rows and columns by block number. No. of blocks are nothing but my total number of workers that I will be specifying while running my job. Index creation function has a generic logic for dividing the rows and columns.</w:t>
       </w:r>
     </w:p>
     <w:p>
@@ -1764,109 +1686,43 @@
           <w:sz w:val="24"/>
           <w:szCs w:val="24"/>
         </w:rPr>
-        <w:t xml:space="preserve">Now I create my Stratums in the function </w:t>
-      </w:r>
-      <w:proofErr w:type="spellStart"/>
-      <w:r>
-        <w:rPr>
-          <w:rFonts w:ascii="Cambria" w:hAnsi="Cambria"/>
-          <w:sz w:val="24"/>
-          <w:szCs w:val="24"/>
-        </w:rPr>
-        <w:t>createStratumsVWH</w:t>
-      </w:r>
-      <w:proofErr w:type="spellEnd"/>
-      <w:r>
-        <w:rPr>
-          <w:rFonts w:ascii="Cambria" w:hAnsi="Cambria"/>
-          <w:sz w:val="24"/>
-          <w:szCs w:val="24"/>
-        </w:rPr>
-        <w:t xml:space="preserve"> and </w:t>
-      </w:r>
-      <w:proofErr w:type="spellStart"/>
-      <w:r>
-        <w:rPr>
-          <w:rFonts w:ascii="Cambria" w:hAnsi="Cambria"/>
-          <w:sz w:val="24"/>
-          <w:szCs w:val="24"/>
-        </w:rPr>
-        <w:t>stratumMaker</w:t>
-      </w:r>
-      <w:proofErr w:type="spellEnd"/>
-    </w:p>
-    <w:p>
-      <w:pPr>
-        <w:spacing w:after="0"/>
-        <w:rPr>
-          <w:rFonts w:ascii="Cambria" w:hAnsi="Cambria"/>
-          <w:sz w:val="24"/>
-          <w:szCs w:val="24"/>
-        </w:rPr>
-      </w:pPr>
-      <w:proofErr w:type="gramStart"/>
-      <w:r>
-        <w:rPr>
-          <w:rFonts w:ascii="Cambria" w:hAnsi="Cambria"/>
-          <w:sz w:val="24"/>
-          <w:szCs w:val="24"/>
-        </w:rPr>
-        <w:t>so</w:t>
-      </w:r>
-      <w:proofErr w:type="gramEnd"/>
-      <w:r>
-        <w:rPr>
-          <w:rFonts w:ascii="Cambria" w:hAnsi="Cambria"/>
-          <w:sz w:val="24"/>
-          <w:szCs w:val="24"/>
-        </w:rPr>
-        <w:t xml:space="preserve"> I create block matrices from the original data matrix V as per the indices created in the function </w:t>
-      </w:r>
-      <w:proofErr w:type="spellStart"/>
-      <w:r>
-        <w:rPr>
-          <w:rFonts w:ascii="Cambria" w:hAnsi="Cambria"/>
-          <w:sz w:val="24"/>
-          <w:szCs w:val="24"/>
-        </w:rPr>
-        <w:t>indexCreation</w:t>
-      </w:r>
-      <w:proofErr w:type="spellEnd"/>
-      <w:r>
-        <w:rPr>
-          <w:rFonts w:ascii="Cambria" w:hAnsi="Cambria"/>
-          <w:sz w:val="24"/>
-          <w:szCs w:val="24"/>
-        </w:rPr>
-        <w:t>.</w:t>
-      </w:r>
-    </w:p>
-    <w:p>
-      <w:pPr>
-        <w:spacing w:after="0"/>
-        <w:rPr>
-          <w:rFonts w:ascii="Cambria" w:hAnsi="Cambria"/>
-          <w:sz w:val="24"/>
-          <w:szCs w:val="24"/>
-        </w:rPr>
-      </w:pPr>
-      <w:proofErr w:type="gramStart"/>
-      <w:r>
-        <w:rPr>
-          <w:rFonts w:ascii="Cambria" w:hAnsi="Cambria"/>
-          <w:sz w:val="24"/>
-          <w:szCs w:val="24"/>
-        </w:rPr>
-        <w:t>so</w:t>
-      </w:r>
-      <w:proofErr w:type="gramEnd"/>
-      <w:r>
-        <w:rPr>
-          <w:rFonts w:ascii="Cambria" w:hAnsi="Cambria"/>
-          <w:sz w:val="24"/>
-          <w:szCs w:val="24"/>
-        </w:rPr>
-        <w:t xml:space="preserve"> now,</w:t>
+        <w:t>Now I create my Stratums in the function createStratumsVWH and stratumMaker</w:t>
+      </w:r>
+    </w:p>
+    <w:p>
+      <w:pPr>
+        <w:spacing w:after="0"/>
+        <w:rPr>
+          <w:rFonts w:ascii="Cambria" w:hAnsi="Cambria"/>
+          <w:sz w:val="24"/>
+          <w:szCs w:val="24"/>
+        </w:rPr>
+      </w:pPr>
+      <w:r>
+        <w:rPr>
+          <w:rFonts w:ascii="Cambria" w:hAnsi="Cambria"/>
+          <w:sz w:val="24"/>
+          <w:szCs w:val="24"/>
+        </w:rPr>
+        <w:t>so I create block matrices from the original data matrix V as per the indices created in the function indexCreation.</w:t>
+      </w:r>
+    </w:p>
+    <w:p>
+      <w:pPr>
+        <w:spacing w:after="0"/>
+        <w:rPr>
+          <w:rFonts w:ascii="Cambria" w:hAnsi="Cambria"/>
+          <w:sz w:val="24"/>
+          <w:szCs w:val="24"/>
+        </w:rPr>
+      </w:pPr>
+      <w:r>
+        <w:rPr>
+          <w:rFonts w:ascii="Cambria" w:hAnsi="Cambria"/>
+          <w:sz w:val="24"/>
+          <w:szCs w:val="24"/>
+        </w:rPr>
+        <w:t>so now,</w:t>
       </w:r>
     </w:p>
     <w:p>
@@ -1920,61 +1776,25 @@
           <w:sz w:val="24"/>
           <w:szCs w:val="24"/>
         </w:rPr>
-        <w:t>0 0 --&gt; (0</w:t>
-      </w:r>
-      <w:proofErr w:type="gramStart"/>
-      <w:r>
-        <w:rPr>
-          <w:rFonts w:ascii="Cambria" w:hAnsi="Cambria"/>
-          <w:sz w:val="24"/>
-          <w:szCs w:val="24"/>
-        </w:rPr>
-        <w:t>,1</w:t>
-      </w:r>
-      <w:proofErr w:type="gramEnd"/>
-      <w:r>
-        <w:rPr>
-          <w:rFonts w:ascii="Cambria" w:hAnsi="Cambria"/>
-          <w:sz w:val="24"/>
-          <w:szCs w:val="24"/>
-        </w:rPr>
-        <w:t xml:space="preserve">)(0,1) </w:t>
-      </w:r>
-    </w:p>
-    <w:p>
-      <w:pPr>
-        <w:spacing w:after="0"/>
-        <w:rPr>
-          <w:rFonts w:ascii="Cambria" w:hAnsi="Cambria"/>
-          <w:sz w:val="24"/>
-          <w:szCs w:val="24"/>
-        </w:rPr>
-      </w:pPr>
-      <w:r>
-        <w:rPr>
-          <w:rFonts w:ascii="Cambria" w:hAnsi="Cambria"/>
-          <w:sz w:val="24"/>
-          <w:szCs w:val="24"/>
-        </w:rPr>
-        <w:t>1 1 --&gt; (2</w:t>
-      </w:r>
-      <w:proofErr w:type="gramStart"/>
-      <w:r>
-        <w:rPr>
-          <w:rFonts w:ascii="Cambria" w:hAnsi="Cambria"/>
-          <w:sz w:val="24"/>
-          <w:szCs w:val="24"/>
-        </w:rPr>
-        <w:t>,3,4</w:t>
-      </w:r>
-      <w:proofErr w:type="gramEnd"/>
-      <w:r>
-        <w:rPr>
-          <w:rFonts w:ascii="Cambria" w:hAnsi="Cambria"/>
-          <w:sz w:val="24"/>
-          <w:szCs w:val="24"/>
-        </w:rPr>
-        <w:t>)(2,3)</w:t>
+        <w:t xml:space="preserve">0 0 --&gt; (0,1)(0,1) </w:t>
+      </w:r>
+    </w:p>
+    <w:p>
+      <w:pPr>
+        <w:spacing w:after="0"/>
+        <w:rPr>
+          <w:rFonts w:ascii="Cambria" w:hAnsi="Cambria"/>
+          <w:sz w:val="24"/>
+          <w:szCs w:val="24"/>
+        </w:rPr>
+      </w:pPr>
+      <w:r>
+        <w:rPr>
+          <w:rFonts w:ascii="Cambria" w:hAnsi="Cambria"/>
+          <w:sz w:val="24"/>
+          <w:szCs w:val="24"/>
+        </w:rPr>
+        <w:t>1 1 --&gt; (2,3,4)(2,3)</w:t>
       </w:r>
     </w:p>
     <w:p>
@@ -2010,127 +1830,53 @@
           <w:sz w:val="24"/>
           <w:szCs w:val="24"/>
         </w:rPr>
-        <w:t>0 1 --&gt; (0</w:t>
-      </w:r>
-      <w:proofErr w:type="gramStart"/>
-      <w:r>
-        <w:rPr>
-          <w:rFonts w:ascii="Cambria" w:hAnsi="Cambria"/>
-          <w:sz w:val="24"/>
-          <w:szCs w:val="24"/>
-        </w:rPr>
-        <w:t>,1</w:t>
-      </w:r>
-      <w:proofErr w:type="gramEnd"/>
-      <w:r>
-        <w:rPr>
-          <w:rFonts w:ascii="Cambria" w:hAnsi="Cambria"/>
-          <w:sz w:val="24"/>
-          <w:szCs w:val="24"/>
-        </w:rPr>
-        <w:t>)(2,3)</w:t>
-      </w:r>
-    </w:p>
-    <w:p>
-      <w:pPr>
-        <w:spacing w:after="0"/>
-        <w:rPr>
-          <w:rFonts w:ascii="Cambria" w:hAnsi="Cambria"/>
-          <w:sz w:val="24"/>
-          <w:szCs w:val="24"/>
-        </w:rPr>
-      </w:pPr>
-      <w:r>
-        <w:rPr>
-          <w:rFonts w:ascii="Cambria" w:hAnsi="Cambria"/>
-          <w:sz w:val="24"/>
-          <w:szCs w:val="24"/>
-        </w:rPr>
-        <w:t>1 0 --&gt; (2</w:t>
-      </w:r>
-      <w:proofErr w:type="gramStart"/>
-      <w:r>
-        <w:rPr>
-          <w:rFonts w:ascii="Cambria" w:hAnsi="Cambria"/>
-          <w:sz w:val="24"/>
-          <w:szCs w:val="24"/>
-        </w:rPr>
-        <w:t>,3,4</w:t>
-      </w:r>
-      <w:proofErr w:type="gramEnd"/>
-      <w:r>
-        <w:rPr>
-          <w:rFonts w:ascii="Cambria" w:hAnsi="Cambria"/>
-          <w:sz w:val="24"/>
-          <w:szCs w:val="24"/>
-        </w:rPr>
-        <w:t xml:space="preserve">)(0,1) </w:t>
-      </w:r>
-    </w:p>
-    <w:p>
-      <w:pPr>
-        <w:spacing w:after="0"/>
-        <w:rPr>
-          <w:rFonts w:ascii="Cambria" w:hAnsi="Cambria"/>
-          <w:sz w:val="24"/>
-          <w:szCs w:val="24"/>
-        </w:rPr>
-      </w:pPr>
-    </w:p>
-    <w:p>
-      <w:pPr>
-        <w:spacing w:after="0"/>
-        <w:rPr>
-          <w:rFonts w:ascii="Cambria" w:hAnsi="Cambria"/>
-          <w:sz w:val="24"/>
-          <w:szCs w:val="24"/>
-        </w:rPr>
-      </w:pPr>
-      <w:r>
-        <w:rPr>
-          <w:rFonts w:ascii="Cambria" w:hAnsi="Cambria"/>
-          <w:sz w:val="24"/>
-          <w:szCs w:val="24"/>
-        </w:rPr>
-        <w:t xml:space="preserve">Using the above function I get my stratums with respective </w:t>
-      </w:r>
-      <w:proofErr w:type="spellStart"/>
-      <w:r>
-        <w:rPr>
-          <w:rFonts w:ascii="Cambria" w:hAnsi="Cambria"/>
-          <w:sz w:val="24"/>
-          <w:szCs w:val="24"/>
-        </w:rPr>
-        <w:t>vij</w:t>
-      </w:r>
-      <w:proofErr w:type="spellEnd"/>
-      <w:r>
-        <w:rPr>
-          <w:rFonts w:ascii="Cambria" w:hAnsi="Cambria"/>
-          <w:sz w:val="24"/>
-          <w:szCs w:val="24"/>
-        </w:rPr>
-        <w:t xml:space="preserve">, </w:t>
-      </w:r>
-      <w:proofErr w:type="spellStart"/>
-      <w:proofErr w:type="gramStart"/>
-      <w:r>
-        <w:rPr>
-          <w:rFonts w:ascii="Cambria" w:hAnsi="Cambria"/>
-          <w:sz w:val="24"/>
-          <w:szCs w:val="24"/>
-        </w:rPr>
-        <w:t>wi</w:t>
-      </w:r>
-      <w:proofErr w:type="spellEnd"/>
-      <w:proofErr w:type="gramEnd"/>
-      <w:r>
-        <w:rPr>
-          <w:rFonts w:ascii="Cambria" w:hAnsi="Cambria"/>
-          <w:sz w:val="24"/>
-          <w:szCs w:val="24"/>
-        </w:rPr>
-        <w:t>*, h*j</w:t>
+        <w:t>0 1 --&gt; (0,1)(2,3)</w:t>
+      </w:r>
+    </w:p>
+    <w:p>
+      <w:pPr>
+        <w:spacing w:after="0"/>
+        <w:rPr>
+          <w:rFonts w:ascii="Cambria" w:hAnsi="Cambria"/>
+          <w:sz w:val="24"/>
+          <w:szCs w:val="24"/>
+        </w:rPr>
+      </w:pPr>
+      <w:r>
+        <w:rPr>
+          <w:rFonts w:ascii="Cambria" w:hAnsi="Cambria"/>
+          <w:sz w:val="24"/>
+          <w:szCs w:val="24"/>
+        </w:rPr>
+        <w:t xml:space="preserve">1 0 --&gt; (2,3,4)(0,1) </w:t>
+      </w:r>
+    </w:p>
+    <w:p>
+      <w:pPr>
+        <w:spacing w:after="0"/>
+        <w:rPr>
+          <w:rFonts w:ascii="Cambria" w:hAnsi="Cambria"/>
+          <w:sz w:val="24"/>
+          <w:szCs w:val="24"/>
+        </w:rPr>
+      </w:pPr>
+    </w:p>
+    <w:p>
+      <w:pPr>
+        <w:spacing w:after="0"/>
+        <w:rPr>
+          <w:rFonts w:ascii="Cambria" w:hAnsi="Cambria"/>
+          <w:sz w:val="24"/>
+          <w:szCs w:val="24"/>
+        </w:rPr>
+      </w:pPr>
+      <w:r>
+        <w:rPr>
+          <w:rFonts w:ascii="Cambria" w:hAnsi="Cambria"/>
+          <w:sz w:val="24"/>
+          <w:szCs w:val="24"/>
+        </w:rPr>
+        <w:t>Using the above function I get my stratums with respective vij, wi*, h*j</w:t>
       </w:r>
     </w:p>
     <w:p>
@@ -2176,35 +1922,7 @@
           <w:sz w:val="24"/>
           <w:szCs w:val="24"/>
         </w:rPr>
-        <w:t xml:space="preserve">I have written a functions for </w:t>
-      </w:r>
-      <w:proofErr w:type="gramStart"/>
-      <w:r>
-        <w:rPr>
-          <w:rFonts w:ascii="Cambria" w:hAnsi="Cambria"/>
-          <w:sz w:val="24"/>
-          <w:szCs w:val="24"/>
-        </w:rPr>
-        <w:t>SGD(</w:t>
-      </w:r>
-      <w:proofErr w:type="spellStart"/>
-      <w:proofErr w:type="gramEnd"/>
-      <w:r>
-        <w:rPr>
-          <w:rFonts w:ascii="Cambria" w:hAnsi="Cambria"/>
-          <w:sz w:val="24"/>
-          <w:szCs w:val="24"/>
-        </w:rPr>
-        <w:t>createStratumsVWH</w:t>
-      </w:r>
-      <w:proofErr w:type="spellEnd"/>
-      <w:r>
-        <w:rPr>
-          <w:rFonts w:ascii="Cambria" w:hAnsi="Cambria"/>
-          <w:sz w:val="24"/>
-          <w:szCs w:val="24"/>
-        </w:rPr>
-        <w:t xml:space="preserve">) which has all the calculations as mentioned in the paper and assignment. </w:t>
+        <w:t xml:space="preserve">I have written a functions for SGD(createStratumsVWH) which has all the calculations as mentioned in the paper and assignment. </w:t>
       </w:r>
     </w:p>
     <w:p>
@@ -2261,25 +1979,7 @@
           <w:szCs w:val="24"/>
         </w:rPr>
         <w:tab/>
-        <w:t xml:space="preserve">b) </w:t>
-      </w:r>
-      <w:proofErr w:type="gramStart"/>
-      <w:r>
-        <w:rPr>
-          <w:rFonts w:ascii="Cambria" w:hAnsi="Cambria"/>
-          <w:sz w:val="24"/>
-          <w:szCs w:val="24"/>
-        </w:rPr>
-        <w:t>first</w:t>
-      </w:r>
-      <w:proofErr w:type="gramEnd"/>
-      <w:r>
-        <w:rPr>
-          <w:rFonts w:ascii="Cambria" w:hAnsi="Cambria"/>
-          <w:sz w:val="24"/>
-          <w:szCs w:val="24"/>
-        </w:rPr>
-        <w:t xml:space="preserve"> work on diagonal stratums - send them to workers to do SGD for all nonzero values</w:t>
+        <w:t>b) first work on diagonal stratums - send them to workers to do SGD for all nonzero values</w:t>
       </w:r>
     </w:p>
     <w:p>
@@ -2298,25 +1998,7 @@
           <w:szCs w:val="24"/>
         </w:rPr>
         <w:tab/>
-        <w:t xml:space="preserve">c) </w:t>
-      </w:r>
-      <w:proofErr w:type="gramStart"/>
-      <w:r>
-        <w:rPr>
-          <w:rFonts w:ascii="Cambria" w:hAnsi="Cambria"/>
-          <w:sz w:val="24"/>
-          <w:szCs w:val="24"/>
-        </w:rPr>
-        <w:t>update</w:t>
-      </w:r>
-      <w:proofErr w:type="gramEnd"/>
-      <w:r>
-        <w:rPr>
-          <w:rFonts w:ascii="Cambria" w:hAnsi="Cambria"/>
-          <w:sz w:val="24"/>
-          <w:szCs w:val="24"/>
-        </w:rPr>
-        <w:t xml:space="preserve"> W and H and broadcast them</w:t>
+        <w:t>c) update W and H and broadcast them</w:t>
       </w:r>
     </w:p>
     <w:p>
@@ -2335,25 +2017,7 @@
           <w:szCs w:val="24"/>
         </w:rPr>
         <w:tab/>
-        <w:t xml:space="preserve">d) </w:t>
-      </w:r>
-      <w:proofErr w:type="gramStart"/>
-      <w:r>
-        <w:rPr>
-          <w:rFonts w:ascii="Cambria" w:hAnsi="Cambria"/>
-          <w:sz w:val="24"/>
-          <w:szCs w:val="24"/>
-        </w:rPr>
-        <w:t>calculate</w:t>
-      </w:r>
-      <w:proofErr w:type="gramEnd"/>
-      <w:r>
-        <w:rPr>
-          <w:rFonts w:ascii="Cambria" w:hAnsi="Cambria"/>
-          <w:sz w:val="24"/>
-          <w:szCs w:val="24"/>
-        </w:rPr>
-        <w:t xml:space="preserve"> variables for epsilon and broadcast the global parameter that will be used on worker to calculate epsilon</w:t>
+        <w:t>d) calculate variables for epsilon and broadcast the global parameter that will be used on worker to calculate epsilon</w:t>
       </w:r>
     </w:p>
     <w:p>
@@ -2372,25 +2036,7 @@
           <w:szCs w:val="24"/>
         </w:rPr>
         <w:tab/>
-        <w:t xml:space="preserve">e) </w:t>
-      </w:r>
-      <w:proofErr w:type="gramStart"/>
-      <w:r>
-        <w:rPr>
-          <w:rFonts w:ascii="Cambria" w:hAnsi="Cambria"/>
-          <w:sz w:val="24"/>
-          <w:szCs w:val="24"/>
-        </w:rPr>
-        <w:t>work</w:t>
-      </w:r>
-      <w:proofErr w:type="gramEnd"/>
-      <w:r>
-        <w:rPr>
-          <w:rFonts w:ascii="Cambria" w:hAnsi="Cambria"/>
-          <w:sz w:val="24"/>
-          <w:szCs w:val="24"/>
-        </w:rPr>
-        <w:t xml:space="preserve"> on other stratums - send them to workers to do SGD for all nonzero values for every stratum respectively</w:t>
+        <w:t>e) work on other stratums - send them to workers to do SGD for all nonzero values for every stratum respectively</w:t>
       </w:r>
     </w:p>
     <w:p>
@@ -2409,99 +2055,53 @@
           <w:szCs w:val="24"/>
         </w:rPr>
         <w:tab/>
-        <w:t xml:space="preserve">f) </w:t>
-      </w:r>
-      <w:proofErr w:type="gramStart"/>
-      <w:r>
-        <w:rPr>
-          <w:rFonts w:ascii="Cambria" w:hAnsi="Cambria"/>
-          <w:sz w:val="24"/>
-          <w:szCs w:val="24"/>
-        </w:rPr>
-        <w:t>update</w:t>
-      </w:r>
-      <w:proofErr w:type="gramEnd"/>
-      <w:r>
-        <w:rPr>
-          <w:rFonts w:ascii="Cambria" w:hAnsi="Cambria"/>
-          <w:sz w:val="24"/>
-          <w:szCs w:val="24"/>
-        </w:rPr>
-        <w:t xml:space="preserve"> W and H and broadcast them</w:t>
-      </w:r>
-    </w:p>
-    <w:p>
-      <w:pPr>
-        <w:spacing w:after="0"/>
-        <w:rPr>
-          <w:rFonts w:ascii="Cambria" w:hAnsi="Cambria"/>
-          <w:sz w:val="24"/>
-          <w:szCs w:val="24"/>
-        </w:rPr>
-      </w:pPr>
-      <w:r>
-        <w:rPr>
-          <w:rFonts w:ascii="Cambria" w:hAnsi="Cambria"/>
-          <w:sz w:val="24"/>
-          <w:szCs w:val="24"/>
-        </w:rPr>
-        <w:t xml:space="preserve">After 100 iterations, </w:t>
-      </w:r>
-      <w:proofErr w:type="spellStart"/>
-      <w:r>
-        <w:rPr>
-          <w:rFonts w:ascii="Cambria" w:hAnsi="Cambria"/>
-          <w:sz w:val="24"/>
-          <w:szCs w:val="24"/>
-        </w:rPr>
-        <w:t>i</w:t>
-      </w:r>
-      <w:proofErr w:type="spellEnd"/>
-      <w:r>
-        <w:rPr>
-          <w:rFonts w:ascii="Cambria" w:hAnsi="Cambria"/>
-          <w:sz w:val="24"/>
-          <w:szCs w:val="24"/>
-        </w:rPr>
-        <w:t xml:space="preserve"> get W and H updated.</w:t>
-      </w:r>
-    </w:p>
-    <w:p>
-      <w:pPr>
-        <w:spacing w:after="0"/>
-        <w:rPr>
-          <w:rFonts w:ascii="Cambria" w:hAnsi="Cambria"/>
-          <w:sz w:val="24"/>
-          <w:szCs w:val="24"/>
-        </w:rPr>
-      </w:pPr>
-    </w:p>
-    <w:p>
-      <w:pPr>
-        <w:spacing w:after="0"/>
-        <w:rPr>
-          <w:rFonts w:ascii="Cambria" w:hAnsi="Cambria"/>
-          <w:sz w:val="24"/>
-          <w:szCs w:val="24"/>
-        </w:rPr>
-      </w:pPr>
-      <w:proofErr w:type="gramStart"/>
-      <w:r>
-        <w:rPr>
-          <w:rFonts w:ascii="Cambria" w:hAnsi="Cambria"/>
-          <w:sz w:val="24"/>
-          <w:szCs w:val="24"/>
-        </w:rPr>
-        <w:t>4)L2</w:t>
-      </w:r>
-      <w:proofErr w:type="gramEnd"/>
-      <w:r>
-        <w:rPr>
-          <w:rFonts w:ascii="Cambria" w:hAnsi="Cambria"/>
-          <w:sz w:val="24"/>
-          <w:szCs w:val="24"/>
-        </w:rPr>
-        <w:t xml:space="preserve"> REGULARIZATION</w:t>
+        <w:t>f) update W and H and broadcast them</w:t>
+      </w:r>
+    </w:p>
+    <w:p>
+      <w:pPr>
+        <w:spacing w:after="0"/>
+        <w:rPr>
+          <w:rFonts w:ascii="Cambria" w:hAnsi="Cambria"/>
+          <w:sz w:val="24"/>
+          <w:szCs w:val="24"/>
+        </w:rPr>
+      </w:pPr>
+      <w:r>
+        <w:rPr>
+          <w:rFonts w:ascii="Cambria" w:hAnsi="Cambria"/>
+          <w:sz w:val="24"/>
+          <w:szCs w:val="24"/>
+        </w:rPr>
+        <w:t>After 100 iterations, i get W and H updated.</w:t>
+      </w:r>
+    </w:p>
+    <w:p>
+      <w:pPr>
+        <w:spacing w:after="0"/>
+        <w:rPr>
+          <w:rFonts w:ascii="Cambria" w:hAnsi="Cambria"/>
+          <w:sz w:val="24"/>
+          <w:szCs w:val="24"/>
+        </w:rPr>
+      </w:pPr>
+    </w:p>
+    <w:p>
+      <w:pPr>
+        <w:spacing w:after="0"/>
+        <w:rPr>
+          <w:rFonts w:ascii="Cambria" w:hAnsi="Cambria"/>
+          <w:sz w:val="24"/>
+          <w:szCs w:val="24"/>
+        </w:rPr>
+      </w:pPr>
+      <w:r>
+        <w:rPr>
+          <w:rFonts w:ascii="Cambria" w:hAnsi="Cambria"/>
+          <w:sz w:val="24"/>
+          <w:szCs w:val="24"/>
+        </w:rPr>
+        <w:t>4)L2 REGULARIZATION</w:t>
       </w:r>
     </w:p>
     <w:p>
@@ -2520,25 +2120,7 @@
           <w:szCs w:val="24"/>
         </w:rPr>
         <w:tab/>
-        <w:t xml:space="preserve">a) </w:t>
-      </w:r>
-      <w:proofErr w:type="gramStart"/>
-      <w:r>
-        <w:rPr>
-          <w:rFonts w:ascii="Cambria" w:hAnsi="Cambria"/>
-          <w:sz w:val="24"/>
-          <w:szCs w:val="24"/>
-        </w:rPr>
-        <w:t>get</w:t>
-      </w:r>
-      <w:proofErr w:type="gramEnd"/>
-      <w:r>
-        <w:rPr>
-          <w:rFonts w:ascii="Cambria" w:hAnsi="Cambria"/>
-          <w:sz w:val="24"/>
-          <w:szCs w:val="24"/>
-        </w:rPr>
-        <w:t xml:space="preserve"> the original V matrix</w:t>
+        <w:t>a) get the original V matrix</w:t>
       </w:r>
     </w:p>
     <w:p>
@@ -2557,25 +2139,7 @@
           <w:szCs w:val="24"/>
         </w:rPr>
         <w:tab/>
-        <w:t xml:space="preserve">b) </w:t>
-      </w:r>
-      <w:proofErr w:type="gramStart"/>
-      <w:r>
-        <w:rPr>
-          <w:rFonts w:ascii="Cambria" w:hAnsi="Cambria"/>
-          <w:sz w:val="24"/>
-          <w:szCs w:val="24"/>
-        </w:rPr>
-        <w:t>get</w:t>
-      </w:r>
-      <w:proofErr w:type="gramEnd"/>
-      <w:r>
-        <w:rPr>
-          <w:rFonts w:ascii="Cambria" w:hAnsi="Cambria"/>
-          <w:sz w:val="24"/>
-          <w:szCs w:val="24"/>
-        </w:rPr>
-        <w:t xml:space="preserve"> the new V by multiplying new W and H</w:t>
+        <w:t>b) get the new V by multiplying new W and H</w:t>
       </w:r>
     </w:p>
     <w:p>
@@ -2594,25 +2158,7 @@
           <w:szCs w:val="24"/>
         </w:rPr>
         <w:tab/>
-        <w:t xml:space="preserve">c) </w:t>
-      </w:r>
-      <w:proofErr w:type="gramStart"/>
-      <w:r>
-        <w:rPr>
-          <w:rFonts w:ascii="Cambria" w:hAnsi="Cambria"/>
-          <w:sz w:val="24"/>
-          <w:szCs w:val="24"/>
-        </w:rPr>
-        <w:t>take</w:t>
-      </w:r>
-      <w:proofErr w:type="gramEnd"/>
-      <w:r>
-        <w:rPr>
-          <w:rFonts w:ascii="Cambria" w:hAnsi="Cambria"/>
-          <w:sz w:val="24"/>
-          <w:szCs w:val="24"/>
-        </w:rPr>
-        <w:t xml:space="preserve"> their difference</w:t>
+        <w:t>c) take their difference</w:t>
       </w:r>
     </w:p>
     <w:p>
@@ -2631,43 +2177,7 @@
           <w:szCs w:val="24"/>
         </w:rPr>
         <w:tab/>
-        <w:t xml:space="preserve">d) </w:t>
-      </w:r>
-      <w:proofErr w:type="gramStart"/>
-      <w:r>
-        <w:rPr>
-          <w:rFonts w:ascii="Cambria" w:hAnsi="Cambria"/>
-          <w:sz w:val="24"/>
-          <w:szCs w:val="24"/>
-        </w:rPr>
-        <w:t>square</w:t>
-      </w:r>
-      <w:proofErr w:type="gramEnd"/>
-      <w:r>
-        <w:rPr>
-          <w:rFonts w:ascii="Cambria" w:hAnsi="Cambria"/>
-          <w:sz w:val="24"/>
-          <w:szCs w:val="24"/>
-        </w:rPr>
-        <w:t xml:space="preserve"> each element and add them all. This is </w:t>
-      </w:r>
-      <w:proofErr w:type="gramStart"/>
-      <w:r>
-        <w:rPr>
-          <w:rFonts w:ascii="Cambria" w:hAnsi="Cambria"/>
-          <w:sz w:val="24"/>
-          <w:szCs w:val="24"/>
-        </w:rPr>
-        <w:t>L(</w:t>
-      </w:r>
-      <w:proofErr w:type="gramEnd"/>
-      <w:r>
-        <w:rPr>
-          <w:rFonts w:ascii="Cambria" w:hAnsi="Cambria"/>
-          <w:sz w:val="24"/>
-          <w:szCs w:val="24"/>
-        </w:rPr>
-        <w:t>NZSL)</w:t>
+        <w:t>d) square each element and add them all. This is L(NZSL)</w:t>
       </w:r>
     </w:p>
     <w:p>
@@ -2686,25 +2196,7 @@
           <w:szCs w:val="24"/>
         </w:rPr>
         <w:tab/>
-        <w:t xml:space="preserve">e) take individual W and H, square each element of W and H and add the squared values </w:t>
-      </w:r>
-      <w:proofErr w:type="spellStart"/>
-      <w:r>
-        <w:rPr>
-          <w:rFonts w:ascii="Cambria" w:hAnsi="Cambria"/>
-          <w:sz w:val="24"/>
-          <w:szCs w:val="24"/>
-        </w:rPr>
-        <w:t>seperately</w:t>
-      </w:r>
-      <w:proofErr w:type="spellEnd"/>
-      <w:r>
-        <w:rPr>
-          <w:rFonts w:ascii="Cambria" w:hAnsi="Cambria"/>
-          <w:sz w:val="24"/>
-          <w:szCs w:val="24"/>
-        </w:rPr>
-        <w:t xml:space="preserve"> for W and H. [W^2] + [H^2]</w:t>
+        <w:t>e) take individual W and H, square each element of W and H and add the squared values seperately for W and H. [W^2] + [H^2]</w:t>
       </w:r>
     </w:p>
     <w:p>
@@ -2723,25 +2215,7 @@
           <w:szCs w:val="24"/>
         </w:rPr>
         <w:tab/>
-        <w:t xml:space="preserve">f) L2 = </w:t>
-      </w:r>
-      <w:proofErr w:type="gramStart"/>
-      <w:r>
-        <w:rPr>
-          <w:rFonts w:ascii="Cambria" w:hAnsi="Cambria"/>
-          <w:sz w:val="24"/>
-          <w:szCs w:val="24"/>
-        </w:rPr>
-        <w:t>L(</w:t>
-      </w:r>
-      <w:proofErr w:type="gramEnd"/>
-      <w:r>
-        <w:rPr>
-          <w:rFonts w:ascii="Cambria" w:hAnsi="Cambria"/>
-          <w:sz w:val="24"/>
-          <w:szCs w:val="24"/>
-        </w:rPr>
-        <w:t>NZSL + lambda*(SQRT(s</w:t>
+        <w:t>f) L2 = L(NZSL + lambda*(SQRT(s</w:t>
       </w:r>
       <w:r>
         <w:rPr>
@@ -2859,25 +2333,7 @@
           <w:sz w:val="24"/>
           <w:szCs w:val="24"/>
         </w:rPr>
-        <w:t xml:space="preserve">Another reason may be, spark supports in memory data sharing across all its </w:t>
-      </w:r>
-      <w:proofErr w:type="gramStart"/>
-      <w:r>
-        <w:rPr>
-          <w:rFonts w:ascii="Cambria" w:hAnsi="Cambria"/>
-          <w:sz w:val="24"/>
-          <w:szCs w:val="24"/>
-        </w:rPr>
-        <w:t>DAGs(</w:t>
-      </w:r>
-      <w:proofErr w:type="gramEnd"/>
-      <w:r>
-        <w:rPr>
-          <w:rFonts w:ascii="Cambria" w:hAnsi="Cambria"/>
-          <w:sz w:val="24"/>
-          <w:szCs w:val="24"/>
-        </w:rPr>
-        <w:t xml:space="preserve">directed acyclic graphs). Due to this different jobs using the same shared data can work efficiently at a higher speed. </w:t>
+        <w:t xml:space="preserve">Another reason may be, spark supports in memory data sharing across all its DAGs(directed acyclic graphs). Due to this different jobs using the same shared data can work efficiently at a higher speed. </w:t>
       </w:r>
     </w:p>
     <w:p>
@@ -2931,25 +2387,7 @@
           <w:sz w:val="24"/>
           <w:szCs w:val="24"/>
         </w:rPr>
-        <w:t xml:space="preserve">Concept of caching in Spark might prove helpful. In my case I had cached the </w:t>
-      </w:r>
-      <w:proofErr w:type="spellStart"/>
-      <w:r>
-        <w:rPr>
-          <w:rFonts w:ascii="Cambria" w:hAnsi="Cambria"/>
-          <w:sz w:val="24"/>
-          <w:szCs w:val="24"/>
-        </w:rPr>
-        <w:t>Vij</w:t>
-      </w:r>
-      <w:proofErr w:type="spellEnd"/>
-      <w:r>
-        <w:rPr>
-          <w:rFonts w:ascii="Cambria" w:hAnsi="Cambria"/>
-          <w:sz w:val="24"/>
-          <w:szCs w:val="24"/>
-        </w:rPr>
-        <w:t xml:space="preserve"> matrix because it was not going to be modified but just used for stratification. Things like these may help to get a better speed.  </w:t>
+        <w:t xml:space="preserve">Concept of caching in Spark might prove helpful. In my case I had cached the Vij matrix because it was not going to be modified but just used for stratification. Things like these may help to get a better speed.  </w:t>
       </w:r>
     </w:p>
     <w:p>

</xml_diff>